<commit_message>
exam report: fix: phrase in template
</commit_message>
<xml_diff>
--- a/core/src/main/resources/docs/templates/ExamReport.docx
+++ b/core/src/main/resources/docs/templates/ExamReport.docx
@@ -12888,7 +12888,19 @@
               <w:rPr>
                 <w:caps/>
               </w:rPr>
-              <w:t>оцінка за національною шкалою</w:t>
+              <w:t xml:space="preserve">оцінка за </w:t>
+            </w:r>
+            <w:r>
+              <w:rPr>
+                <w:caps/>
+              </w:rPr>
+              <w:t>традицій</w:t>
+            </w:r>
+            <w:r>
+              <w:rPr>
+                <w:caps/>
+              </w:rPr>
+              <w:t>ною шкалою</w:t>
             </w:r>
           </w:p>
         </w:tc>

</xml_diff>